<commit_message>
feat: report for 2nd lab
</commit_message>
<xml_diff>
--- a/1_semester/2/report.docx
+++ b/1_semester/2/report.docx
@@ -257,7 +257,7 @@
           <w:szCs w:val="28"/>
           <w:lang w:bidi="uk-UA"/>
         </w:rPr>
-        <w:t>1</w:t>
+        <w:t>2</w:t>
       </w:r>
       <w:bookmarkStart w:id="1" w:name="bookmark2"/>
     </w:p>
@@ -315,9 +315,9 @@
           <w:b/>
           <w:sz w:val="28"/>
           <w:szCs w:val="28"/>
-          <w:lang w:bidi="uk-UA"/>
-        </w:rPr>
-        <w:t>Тема</w:t>
+          <w:lang w:val="uk-UA" w:bidi="uk-UA"/>
+        </w:rPr>
+        <w:t>Програмування циклічних процесів в С</w:t>
       </w:r>
       <w:r>
         <w:rPr>
@@ -538,47 +538,7 @@
           <w:sz w:val="28"/>
           <w:szCs w:val="28"/>
         </w:rPr>
-        <w:t>Ясногородський</w:t>
-      </w:r>
-      <w:r>
-        <w:rPr>
-          <w:rFonts w:cs="Times New Roman" w:ascii="Times New Roman" w:hAnsi="Times New Roman"/>
-          <w:sz w:val="28"/>
-          <w:szCs w:val="28"/>
-        </w:rPr>
-        <w:t xml:space="preserve"> </w:t>
-      </w:r>
-      <w:r>
-        <w:rPr>
-          <w:rFonts w:cs="Times New Roman" w:ascii="Times New Roman" w:hAnsi="Times New Roman"/>
-          <w:sz w:val="28"/>
-          <w:szCs w:val="28"/>
-        </w:rPr>
-        <w:t>Н</w:t>
-      </w:r>
-      <w:r>
-        <w:rPr>
-          <w:rFonts w:cs="Times New Roman" w:ascii="Times New Roman" w:hAnsi="Times New Roman"/>
-          <w:sz w:val="28"/>
-          <w:szCs w:val="28"/>
-        </w:rPr>
-        <w:t>.</w:t>
-      </w:r>
-      <w:r>
-        <w:rPr>
-          <w:rFonts w:cs="Times New Roman" w:ascii="Times New Roman" w:hAnsi="Times New Roman"/>
-          <w:sz w:val="28"/>
-          <w:szCs w:val="28"/>
-        </w:rPr>
-        <w:t>В</w:t>
-      </w:r>
-      <w:r>
-        <w:rPr>
-          <w:rFonts w:cs="Times New Roman" w:ascii="Times New Roman" w:hAnsi="Times New Roman"/>
-          <w:sz w:val="28"/>
-          <w:szCs w:val="28"/>
-        </w:rPr>
-        <w:t>.</w:t>
+        <w:t>Ясногородський Н.В.</w:t>
       </w:r>
     </w:p>
     <w:p>
@@ -787,7 +747,17 @@
           <w:sz w:val="28"/>
           <w:szCs w:val="28"/>
         </w:rPr>
-        <w:t xml:space="preserve"> </w:t>
+        <w:t xml:space="preserve">  </w:t>
+      </w:r>
+      <w:r>
+        <w:rPr>
+          <w:rFonts w:cs="Times New Roman" w:ascii="Times New Roman" w:hAnsi="Times New Roman"/>
+          <w:b/>
+          <w:sz w:val="28"/>
+          <w:szCs w:val="28"/>
+          <w:lang w:val="uk-UA" w:bidi="uk-UA"/>
+        </w:rPr>
+        <w:t>Програмування циклічних процесів в С</w:t>
       </w:r>
     </w:p>
     <w:p>
@@ -811,6 +781,25 @@
         </w:rPr>
         <w:t xml:space="preserve">Мета: </w:t>
       </w:r>
+      <w:r>
+        <w:rPr>
+          <w:rFonts w:cs="Times New Roman" w:ascii="Times New Roman" w:hAnsi="Times New Roman"/>
+          <w:b/>
+          <w:sz w:val="28"/>
+          <w:szCs w:val="28"/>
+        </w:rPr>
+        <w:t>Н</w:t>
+      </w:r>
+      <w:r>
+        <w:rPr>
+          <w:rFonts w:cs="Times New Roman" w:ascii="Times New Roman" w:hAnsi="Times New Roman"/>
+          <w:b/>
+          <w:sz w:val="28"/>
+          <w:szCs w:val="28"/>
+          <w:lang w:val="uk-UA"/>
+        </w:rPr>
+        <w:t>авчитися програмувати на мові С циклічні обчислювальні процеси.</w:t>
+      </w:r>
     </w:p>
     <w:p>
       <w:pPr>
@@ -830,247 +819,44 @@
         <w:jc w:val="both"/>
         <w:rPr>
           <w:rFonts w:ascii="Times New Roman" w:hAnsi="Times New Roman" w:cs="Times New Roman"/>
-          <w:b/>
+          <w:sz w:val="28"/>
+          <w:szCs w:val="28"/>
+        </w:rPr>
+      </w:pPr>
+      <w:r>
+        <w:rPr>
+          <w:rFonts w:cs="Times New Roman" w:ascii="Times New Roman" w:hAnsi="Times New Roman"/>
           <w:b/>
           <w:i/>
-          <w:i/>
-          <w:sz w:val="28"/>
-          <w:szCs w:val="28"/>
-        </w:rPr>
-      </w:pPr>
-      <w:r>
-        <w:rPr>
-          <w:rFonts w:cs="Times New Roman" w:ascii="Times New Roman" w:hAnsi="Times New Roman"/>
-          <w:b/>
-          <w:i/>
-          <w:sz w:val="28"/>
-          <w:szCs w:val="28"/>
-        </w:rPr>
-        <w:t>Варіант 1</w:t>
-      </w:r>
-    </w:p>
-    <w:p>
-      <w:pPr>
-        <w:pStyle w:val="Normal"/>
-        <w:spacing w:before="0" w:after="0"/>
-        <w:ind w:firstLine="708"/>
+          <w:sz w:val="28"/>
+          <w:szCs w:val="28"/>
+        </w:rPr>
+        <w:t xml:space="preserve">Завдання 1. </w:t>
+      </w:r>
+    </w:p>
+    <w:p>
+      <w:pPr>
+        <w:pStyle w:val="Normal"/>
+        <w:spacing w:before="0" w:after="0"/>
+        <w:ind w:hanging="0"/>
         <w:jc w:val="both"/>
-        <w:rPr>
-          <w:rFonts w:ascii="Times New Roman" w:hAnsi="Times New Roman" w:cs="Times New Roman"/>
-          <w:sz w:val="28"/>
-          <w:szCs w:val="28"/>
-        </w:rPr>
-      </w:pPr>
-      <w:r>
-        <w:rPr>
-          <w:rFonts w:cs="Times New Roman" w:ascii="Times New Roman" w:hAnsi="Times New Roman"/>
-          <w:b/>
-          <w:i/>
-          <w:sz w:val="28"/>
-          <w:szCs w:val="28"/>
-        </w:rPr>
-        <w:t>Завдання 1.</w:t>
-      </w:r>
-      <w:r>
-        <w:rPr>
-          <w:rFonts w:cs="Times New Roman" w:ascii="Times New Roman" w:hAnsi="Times New Roman"/>
-          <w:sz w:val="28"/>
-          <w:szCs w:val="28"/>
-        </w:rPr>
-        <w:t xml:space="preserve"> </w:t>
-      </w:r>
-    </w:p>
-    <w:p>
-      <w:pPr>
-        <w:pStyle w:val="Normal"/>
-        <w:spacing w:before="0" w:after="0"/>
-        <w:ind w:firstLine="708"/>
-        <w:jc w:val="both"/>
-        <w:rPr>
-          <w:rFonts w:ascii="Times New Roman" w:hAnsi="Times New Roman" w:cs="Times New Roman"/>
-          <w:sz w:val="28"/>
-          <w:szCs w:val="28"/>
-        </w:rPr>
-      </w:pPr>
-      <w:r>
-        <w:rPr>
-          <w:rFonts w:cs="Times New Roman" w:ascii="Times New Roman" w:hAnsi="Times New Roman"/>
-          <w:b/>
-          <w:i/>
-          <w:sz w:val="28"/>
-          <w:szCs w:val="28"/>
-        </w:rPr>
-        <w:t>Завдання 2.</w:t>
-      </w:r>
-      <w:r>
-        <w:rPr>
-          <w:rFonts w:cs="Times New Roman" w:ascii="Times New Roman" w:hAnsi="Times New Roman"/>
-          <w:i/>
-          <w:sz w:val="28"/>
-          <w:szCs w:val="28"/>
-        </w:rPr>
-        <w:t xml:space="preserve"> </w:t>
-      </w:r>
-    </w:p>
-    <w:p>
-      <w:pPr>
-        <w:pStyle w:val="Title11"/>
         <w:rPr/>
-      </w:pPr>
-      <w:r>
-        <w:rPr/>
-        <w:t xml:space="preserve">ТЕКСТ ПРОГРАМИ </w:t>
-      </w:r>
-    </w:p>
-    <w:p>
-      <w:pPr>
-        <w:pStyle w:val="Title11"/>
-        <w:spacing w:before="0" w:after="0"/>
-        <w:jc w:val="start"/>
-        <w:rPr>
-          <w:i/>
-          <w:i/>
-          <w:sz w:val="28"/>
-        </w:rPr>
-      </w:pPr>
-      <w:r>
-        <w:rPr>
-          <w:i/>
-          <w:sz w:val="28"/>
-        </w:rPr>
-        <w:t>Завдання 1</w:t>
-      </w:r>
-    </w:p>
-    <w:p>
-      <w:pPr>
-        <w:pStyle w:val="Code1"/>
-        <w:spacing w:before="0" w:after="0"/>
-        <w:ind w:hanging="0"/>
-        <w:contextualSpacing/>
-        <w:rPr>
-          <w:rFonts w:ascii="Courier New" w:hAnsi="Courier New" w:cs="Courier New"/>
-          <w:i/>
-          <w:i/>
-          <w:color w:val="C45911" w:themeColor="accent2" w:themeShade="bf"/>
-        </w:rPr>
-      </w:pPr>
-      <w:r>
-        <w:rPr>
-          <w:rStyle w:val="Text"/>
-        </w:rPr>
-        <w:t xml:space="preserve">Файл </w:t>
-      </w:r>
-      <w:r>
-        <w:rPr>
-          <w:sz w:val="24"/>
-          <w:szCs w:val="24"/>
-        </w:rPr>
-        <w:t>hello_world.c</w:t>
-      </w:r>
-      <w:r>
-        <w:rPr>
-          <w:sz w:val="24"/>
-          <w:szCs w:val="24"/>
-        </w:rPr>
-        <w:t xml:space="preserve"> : </w:t>
-      </w:r>
-    </w:p>
-    <w:p>
-      <w:pPr>
-        <w:pStyle w:val="Code1"/>
-        <w:rPr/>
-      </w:pPr>
-      <w:r>
-        <w:rPr/>
-        <w:t>#include &lt;stdint.h&gt;</w:t>
-      </w:r>
-    </w:p>
-    <w:p>
-      <w:pPr>
-        <w:pStyle w:val="Code1"/>
-        <w:rPr/>
-      </w:pPr>
-      <w:r>
-        <w:rPr/>
-      </w:r>
-    </w:p>
-    <w:p>
-      <w:pPr>
-        <w:pStyle w:val="Title11"/>
-        <w:spacing w:before="240" w:after="0"/>
-        <w:ind w:firstLine="708"/>
-        <w:jc w:val="start"/>
-        <w:rPr>
-          <w:i/>
-          <w:i/>
-          <w:sz w:val="28"/>
-        </w:rPr>
-      </w:pPr>
-      <w:r>
-        <w:rPr>
-          <w:i/>
-          <w:sz w:val="28"/>
-        </w:rPr>
-        <w:t xml:space="preserve">Завдання </w:t>
-      </w:r>
-      <w:r>
-        <w:rPr>
-          <w:i/>
-          <w:sz w:val="28"/>
-          <w:lang w:val="en-US"/>
-        </w:rPr>
-        <w:t>2</w:t>
-      </w:r>
-    </w:p>
-    <w:p>
-      <w:pPr>
-        <w:pStyle w:val="Code1"/>
-        <w:rPr/>
-      </w:pPr>
-      <w:r>
-        <w:rPr/>
-        <w:t>#include &lt;stdio.h&gt;</w:t>
-      </w:r>
-    </w:p>
-    <w:p>
-      <w:pPr>
-        <w:pStyle w:val="Code1"/>
-        <w:rPr/>
-      </w:pPr>
-      <w:r>
-        <w:rPr/>
-      </w:r>
-    </w:p>
-    <w:p>
-      <w:pPr>
-        <w:pStyle w:val="Title11"/>
-        <w:rPr>
-          <w:lang w:val="en-US"/>
-        </w:rPr>
-      </w:pPr>
-      <w:r>
-        <w:rPr>
-          <w:lang w:val="en-US"/>
-        </w:rPr>
-        <w:t>РЕЗУЛЬТАТИ</w:t>
-      </w:r>
-    </w:p>
-    <w:p>
-      <w:pPr>
-        <w:pStyle w:val="Title11"/>
-        <w:spacing w:before="240" w:after="0"/>
-        <w:ind w:hanging="0"/>
-        <w:rPr>
-          <w:lang w:val="en-US"/>
-        </w:rPr>
       </w:pPr>
       <w:r>
         <w:rPr/>
         <w:drawing>
-          <wp:inline distT="0" distB="0" distL="0" distR="0">
-            <wp:extent cx="5166995" cy="1367790"/>
+          <wp:anchor behindDoc="0" distT="0" distB="0" distL="0" distR="0" simplePos="0" locked="0" layoutInCell="0" allowOverlap="1" relativeHeight="5">
+            <wp:simplePos x="0" y="0"/>
+            <wp:positionH relativeFrom="column">
+              <wp:align>center</wp:align>
+            </wp:positionH>
+            <wp:positionV relativeFrom="paragraph">
+              <wp:posOffset>635</wp:posOffset>
+            </wp:positionV>
+            <wp:extent cx="6299835" cy="269240"/>
             <wp:effectExtent l="0" t="0" r="0" b="0"/>
-            <wp:docPr id="2" name="Рисунок 1" descr="" title=""/>
+            <wp:wrapSquare wrapText="largest"/>
+            <wp:docPr id="2" name="Image1" descr="" title=""/>
             <wp:cNvGraphicFramePr>
               <a:graphicFrameLocks xmlns:a="http://schemas.openxmlformats.org/drawingml/2006/main" noChangeAspect="1"/>
             </wp:cNvGraphicFramePr>
@@ -1078,7 +864,7 @@
               <a:graphicData uri="http://schemas.openxmlformats.org/drawingml/2006/picture">
                 <pic:pic xmlns:pic="http://schemas.openxmlformats.org/drawingml/2006/picture">
                   <pic:nvPicPr>
-                    <pic:cNvPr id="2" name="Рисунок 1" descr="" title=""/>
+                    <pic:cNvPr id="2" name="Image1" descr="" title=""/>
                     <pic:cNvPicPr>
                       <a:picLocks noChangeAspect="1" noChangeArrowheads="1"/>
                     </pic:cNvPicPr>
@@ -1092,7 +878,7 @@
                   <pic:spPr bwMode="auto">
                     <a:xfrm>
                       <a:off x="0" y="0"/>
-                      <a:ext cx="5166995" cy="1367790"/>
+                      <a:ext cx="6299835" cy="269240"/>
                     </a:xfrm>
                     <a:prstGeom prst="rect">
                       <a:avLst/>
@@ -1101,54 +887,69 @@
                 </pic:pic>
               </a:graphicData>
             </a:graphic>
-          </wp:inline>
+          </wp:anchor>
         </w:drawing>
       </w:r>
     </w:p>
     <w:p>
       <w:pPr>
-        <w:pStyle w:val="ImageCaption1"/>
-        <w:rPr>
-          <w:lang w:val="en-US"/>
-        </w:rPr>
-      </w:pPr>
-      <w:r>
-        <w:rPr/>
-        <w:t>Рис 1. Результат виконання програми</w:t>
-      </w:r>
-      <w:r>
-        <w:rPr>
-          <w:lang w:val="en-US"/>
+        <w:pStyle w:val="Normal"/>
+        <w:spacing w:before="0" w:after="0"/>
+        <w:ind w:firstLine="708"/>
+        <w:jc w:val="both"/>
+        <w:rPr>
+          <w:rFonts w:ascii="Times New Roman" w:hAnsi="Times New Roman" w:cs="Times New Roman"/>
+          <w:sz w:val="28"/>
+          <w:szCs w:val="28"/>
+        </w:rPr>
+      </w:pPr>
+      <w:r>
+        <w:rPr>
+          <w:rFonts w:cs="Times New Roman" w:ascii="Times New Roman" w:hAnsi="Times New Roman"/>
+          <w:b/>
+          <w:i/>
+          <w:sz w:val="28"/>
+          <w:szCs w:val="28"/>
+        </w:rPr>
+        <w:t>Завдання 2.</w:t>
+      </w:r>
+      <w:r>
+        <w:rPr>
+          <w:rFonts w:cs="Times New Roman" w:ascii="Times New Roman" w:hAnsi="Times New Roman"/>
+          <w:i/>
+          <w:sz w:val="28"/>
+          <w:szCs w:val="28"/>
         </w:rPr>
         <w:t xml:space="preserve"> </w:t>
       </w:r>
-      <w:r>
-        <w:rPr/>
-        <w:t>№</w:t>
-      </w:r>
-      <w:r>
-        <w:rPr>
-          <w:lang w:val="en-US"/>
-        </w:rPr>
-        <w:t>1</w:t>
-      </w:r>
-    </w:p>
-    <w:p>
-      <w:pPr>
-        <w:pStyle w:val="Title11"/>
-        <w:spacing w:before="240" w:after="0"/>
-        <w:ind w:hanging="0"/>
-        <w:rPr>
-          <w:lang w:val="en-US"/>
+    </w:p>
+    <w:p>
+      <w:pPr>
+        <w:pStyle w:val="Normal"/>
+        <w:spacing w:before="0" w:after="0"/>
+        <w:ind w:firstLine="708"/>
+        <w:jc w:val="both"/>
+        <w:rPr>
+          <w:rFonts w:ascii="Times New Roman" w:hAnsi="Times New Roman" w:cs="Times New Roman"/>
+          <w:sz w:val="28"/>
+          <w:szCs w:val="28"/>
         </w:rPr>
       </w:pPr>
       <w:r>
         <w:rPr/>
         <w:drawing>
-          <wp:inline distT="0" distB="0" distL="0" distR="0">
-            <wp:extent cx="4797425" cy="2138045"/>
+          <wp:anchor behindDoc="0" distT="0" distB="0" distL="0" distR="0" simplePos="0" locked="0" layoutInCell="0" allowOverlap="1" relativeHeight="6">
+            <wp:simplePos x="0" y="0"/>
+            <wp:positionH relativeFrom="column">
+              <wp:align>center</wp:align>
+            </wp:positionH>
+            <wp:positionV relativeFrom="paragraph">
+              <wp:posOffset>635</wp:posOffset>
+            </wp:positionV>
+            <wp:extent cx="6124575" cy="485775"/>
             <wp:effectExtent l="0" t="0" r="0" b="0"/>
-            <wp:docPr id="3" name="Рисунок 3" descr="" title=""/>
+            <wp:wrapSquare wrapText="largest"/>
+            <wp:docPr id="3" name="Image2" descr="" title=""/>
             <wp:cNvGraphicFramePr>
               <a:graphicFrameLocks xmlns:a="http://schemas.openxmlformats.org/drawingml/2006/main" noChangeAspect="1"/>
             </wp:cNvGraphicFramePr>
@@ -1156,7 +957,7 @@
               <a:graphicData uri="http://schemas.openxmlformats.org/drawingml/2006/picture">
                 <pic:pic xmlns:pic="http://schemas.openxmlformats.org/drawingml/2006/picture">
                   <pic:nvPicPr>
-                    <pic:cNvPr id="3" name="Рисунок 3" descr="" title=""/>
+                    <pic:cNvPr id="3" name="Image2" descr="" title=""/>
                     <pic:cNvPicPr>
                       <a:picLocks noChangeAspect="1" noChangeArrowheads="1"/>
                     </pic:cNvPicPr>
@@ -1170,7 +971,262 @@
                   <pic:spPr bwMode="auto">
                     <a:xfrm>
                       <a:off x="0" y="0"/>
-                      <a:ext cx="4797425" cy="2138045"/>
+                      <a:ext cx="6124575" cy="485775"/>
+                    </a:xfrm>
+                    <a:prstGeom prst="rect">
+                      <a:avLst/>
+                    </a:prstGeom>
+                  </pic:spPr>
+                </pic:pic>
+              </a:graphicData>
+            </a:graphic>
+          </wp:anchor>
+        </w:drawing>
+      </w:r>
+    </w:p>
+    <w:p>
+      <w:pPr>
+        <w:pStyle w:val="Title11"/>
+        <w:rPr/>
+      </w:pPr>
+      <w:r>
+        <w:rPr/>
+        <w:t xml:space="preserve">ТЕКСТ ПРОГРАМИ </w:t>
+      </w:r>
+    </w:p>
+    <w:p>
+      <w:pPr>
+        <w:pStyle w:val="Title11"/>
+        <w:spacing w:before="0" w:after="0"/>
+        <w:jc w:val="start"/>
+        <w:rPr>
+          <w:i/>
+          <w:i/>
+          <w:sz w:val="28"/>
+        </w:rPr>
+      </w:pPr>
+      <w:r>
+        <w:rPr>
+          <w:i/>
+          <w:sz w:val="28"/>
+        </w:rPr>
+        <w:t>Завдання 1</w:t>
+      </w:r>
+    </w:p>
+    <w:p>
+      <w:pPr>
+        <w:pStyle w:val="Code1"/>
+        <w:spacing w:before="0" w:after="0"/>
+        <w:ind w:hanging="0"/>
+        <w:contextualSpacing/>
+        <w:rPr>
+          <w:rFonts w:ascii="Courier New" w:hAnsi="Courier New" w:cs="Courier New"/>
+          <w:i/>
+          <w:i/>
+          <w:color w:val="C45911" w:themeColor="accent2" w:themeShade="bf"/>
+        </w:rPr>
+      </w:pPr>
+      <w:r>
+        <w:rPr/>
+        <w:drawing>
+          <wp:anchor behindDoc="0" distT="0" distB="0" distL="0" distR="0" simplePos="0" locked="0" layoutInCell="0" allowOverlap="1" relativeHeight="7">
+            <wp:simplePos x="0" y="0"/>
+            <wp:positionH relativeFrom="column">
+              <wp:align>center</wp:align>
+            </wp:positionH>
+            <wp:positionV relativeFrom="paragraph">
+              <wp:posOffset>635</wp:posOffset>
+            </wp:positionV>
+            <wp:extent cx="5467350" cy="6991350"/>
+            <wp:effectExtent l="0" t="0" r="0" b="0"/>
+            <wp:wrapSquare wrapText="largest"/>
+            <wp:docPr id="4" name="Image3" descr="" title=""/>
+            <wp:cNvGraphicFramePr>
+              <a:graphicFrameLocks xmlns:a="http://schemas.openxmlformats.org/drawingml/2006/main" noChangeAspect="1"/>
+            </wp:cNvGraphicFramePr>
+            <a:graphic xmlns:a="http://schemas.openxmlformats.org/drawingml/2006/main">
+              <a:graphicData uri="http://schemas.openxmlformats.org/drawingml/2006/picture">
+                <pic:pic xmlns:pic="http://schemas.openxmlformats.org/drawingml/2006/picture">
+                  <pic:nvPicPr>
+                    <pic:cNvPr id="4" name="Image3" descr="" title=""/>
+                    <pic:cNvPicPr>
+                      <a:picLocks noChangeAspect="1" noChangeArrowheads="1"/>
+                    </pic:cNvPicPr>
+                  </pic:nvPicPr>
+                  <pic:blipFill>
+                    <a:blip r:embed="rId5"/>
+                    <a:stretch>
+                      <a:fillRect/>
+                    </a:stretch>
+                  </pic:blipFill>
+                  <pic:spPr bwMode="auto">
+                    <a:xfrm>
+                      <a:off x="0" y="0"/>
+                      <a:ext cx="5467350" cy="6991350"/>
+                    </a:xfrm>
+                    <a:prstGeom prst="rect">
+                      <a:avLst/>
+                    </a:prstGeom>
+                  </pic:spPr>
+                </pic:pic>
+              </a:graphicData>
+            </a:graphic>
+          </wp:anchor>
+        </w:drawing>
+      </w:r>
+    </w:p>
+    <w:p>
+      <w:pPr>
+        <w:pStyle w:val="Code1"/>
+        <w:rPr/>
+      </w:pPr>
+      <w:r>
+        <w:rPr/>
+      </w:r>
+    </w:p>
+    <w:p>
+      <w:pPr>
+        <w:pStyle w:val="Title11"/>
+        <w:spacing w:before="240" w:after="0"/>
+        <w:ind w:firstLine="708"/>
+        <w:jc w:val="start"/>
+        <w:rPr>
+          <w:i/>
+          <w:i/>
+          <w:sz w:val="28"/>
+        </w:rPr>
+      </w:pPr>
+      <w:r>
+        <w:rPr>
+          <w:i/>
+          <w:sz w:val="28"/>
+        </w:rPr>
+        <w:t xml:space="preserve">Завдання </w:t>
+      </w:r>
+      <w:r>
+        <w:rPr>
+          <w:i/>
+          <w:sz w:val="28"/>
+          <w:lang w:val="en-US"/>
+        </w:rPr>
+        <w:t>2</w:t>
+      </w:r>
+    </w:p>
+    <w:p>
+      <w:pPr>
+        <w:pStyle w:val="Code1"/>
+        <w:rPr/>
+      </w:pPr>
+      <w:r>
+        <w:rPr/>
+        <w:drawing>
+          <wp:anchor behindDoc="0" distT="0" distB="0" distL="0" distR="0" simplePos="0" locked="0" layoutInCell="0" allowOverlap="1" relativeHeight="8">
+            <wp:simplePos x="0" y="0"/>
+            <wp:positionH relativeFrom="column">
+              <wp:align>center</wp:align>
+            </wp:positionH>
+            <wp:positionV relativeFrom="paragraph">
+              <wp:posOffset>635</wp:posOffset>
+            </wp:positionV>
+            <wp:extent cx="6299835" cy="6684010"/>
+            <wp:effectExtent l="0" t="0" r="0" b="0"/>
+            <wp:wrapSquare wrapText="largest"/>
+            <wp:docPr id="5" name="Image4" descr="" title=""/>
+            <wp:cNvGraphicFramePr>
+              <a:graphicFrameLocks xmlns:a="http://schemas.openxmlformats.org/drawingml/2006/main" noChangeAspect="1"/>
+            </wp:cNvGraphicFramePr>
+            <a:graphic xmlns:a="http://schemas.openxmlformats.org/drawingml/2006/main">
+              <a:graphicData uri="http://schemas.openxmlformats.org/drawingml/2006/picture">
+                <pic:pic xmlns:pic="http://schemas.openxmlformats.org/drawingml/2006/picture">
+                  <pic:nvPicPr>
+                    <pic:cNvPr id="5" name="Image4" descr="" title=""/>
+                    <pic:cNvPicPr>
+                      <a:picLocks noChangeAspect="1" noChangeArrowheads="1"/>
+                    </pic:cNvPicPr>
+                  </pic:nvPicPr>
+                  <pic:blipFill>
+                    <a:blip r:embed="rId6"/>
+                    <a:stretch>
+                      <a:fillRect/>
+                    </a:stretch>
+                  </pic:blipFill>
+                  <pic:spPr bwMode="auto">
+                    <a:xfrm>
+                      <a:off x="0" y="0"/>
+                      <a:ext cx="6299835" cy="6684010"/>
+                    </a:xfrm>
+                    <a:prstGeom prst="rect">
+                      <a:avLst/>
+                    </a:prstGeom>
+                  </pic:spPr>
+                </pic:pic>
+              </a:graphicData>
+            </a:graphic>
+          </wp:anchor>
+        </w:drawing>
+      </w:r>
+    </w:p>
+    <w:p>
+      <w:pPr>
+        <w:pStyle w:val="Code1"/>
+        <w:rPr/>
+      </w:pPr>
+      <w:r>
+        <w:rPr/>
+      </w:r>
+    </w:p>
+    <w:p>
+      <w:pPr>
+        <w:pStyle w:val="Title11"/>
+        <w:rPr>
+          <w:lang w:val="en-US"/>
+        </w:rPr>
+      </w:pPr>
+      <w:r>
+        <w:rPr>
+          <w:lang w:val="en-US"/>
+        </w:rPr>
+        <w:t>РЕЗУЛЬТАТИ</w:t>
+      </w:r>
+    </w:p>
+    <w:p>
+      <w:pPr>
+        <w:pStyle w:val="Title11"/>
+        <w:spacing w:before="240" w:after="0"/>
+        <w:ind w:hanging="0"/>
+        <w:rPr>
+          <w:lang w:val="en-US"/>
+        </w:rPr>
+      </w:pPr>
+      <w:r>
+        <w:rPr/>
+        <w:drawing>
+          <wp:inline distT="0" distB="0" distL="0" distR="0">
+            <wp:extent cx="5166995" cy="1117600"/>
+            <wp:effectExtent l="0" t="0" r="0" b="0"/>
+            <wp:docPr id="6" name="Рисунок 1" descr="" title=""/>
+            <wp:cNvGraphicFramePr>
+              <a:graphicFrameLocks xmlns:a="http://schemas.openxmlformats.org/drawingml/2006/main" noChangeAspect="1"/>
+            </wp:cNvGraphicFramePr>
+            <a:graphic xmlns:a="http://schemas.openxmlformats.org/drawingml/2006/main">
+              <a:graphicData uri="http://schemas.openxmlformats.org/drawingml/2006/picture">
+                <pic:pic xmlns:pic="http://schemas.openxmlformats.org/drawingml/2006/picture">
+                  <pic:nvPicPr>
+                    <pic:cNvPr id="6" name="Рисунок 1" descr="" title=""/>
+                    <pic:cNvPicPr>
+                      <a:picLocks noChangeAspect="1" noChangeArrowheads="1"/>
+                    </pic:cNvPicPr>
+                  </pic:nvPicPr>
+                  <pic:blipFill>
+                    <a:blip r:embed="rId7"/>
+                    <a:stretch>
+                      <a:fillRect/>
+                    </a:stretch>
+                  </pic:blipFill>
+                  <pic:spPr bwMode="auto">
+                    <a:xfrm>
+                      <a:off x="0" y="0"/>
+                      <a:ext cx="5166995" cy="1117600"/>
                     </a:xfrm>
                     <a:prstGeom prst="rect">
                       <a:avLst/>
@@ -1192,7 +1248,7 @@
       </w:pPr>
       <w:r>
         <w:rPr/>
-        <w:t>Рис 2. Результат виконання програми</w:t>
+        <w:t>Рис 1. Результат виконання програми</w:t>
       </w:r>
       <w:r>
         <w:rPr>
@@ -1208,6 +1264,84 @@
         <w:rPr>
           <w:lang w:val="en-US"/>
         </w:rPr>
+        <w:t>1</w:t>
+      </w:r>
+    </w:p>
+    <w:p>
+      <w:pPr>
+        <w:pStyle w:val="Title11"/>
+        <w:spacing w:before="240" w:after="0"/>
+        <w:ind w:hanging="0"/>
+        <w:rPr>
+          <w:lang w:val="en-US"/>
+        </w:rPr>
+      </w:pPr>
+      <w:r>
+        <w:rPr/>
+        <w:drawing>
+          <wp:inline distT="0" distB="0" distL="0" distR="0">
+            <wp:extent cx="5694045" cy="5804535"/>
+            <wp:effectExtent l="0" t="0" r="0" b="0"/>
+            <wp:docPr id="7" name="Рисунок 3" descr="" title=""/>
+            <wp:cNvGraphicFramePr>
+              <a:graphicFrameLocks xmlns:a="http://schemas.openxmlformats.org/drawingml/2006/main" noChangeAspect="1"/>
+            </wp:cNvGraphicFramePr>
+            <a:graphic xmlns:a="http://schemas.openxmlformats.org/drawingml/2006/main">
+              <a:graphicData uri="http://schemas.openxmlformats.org/drawingml/2006/picture">
+                <pic:pic xmlns:pic="http://schemas.openxmlformats.org/drawingml/2006/picture">
+                  <pic:nvPicPr>
+                    <pic:cNvPr id="7" name="Рисунок 3" descr="" title=""/>
+                    <pic:cNvPicPr>
+                      <a:picLocks noChangeAspect="1" noChangeArrowheads="1"/>
+                    </pic:cNvPicPr>
+                  </pic:nvPicPr>
+                  <pic:blipFill>
+                    <a:blip r:embed="rId8"/>
+                    <a:stretch>
+                      <a:fillRect/>
+                    </a:stretch>
+                  </pic:blipFill>
+                  <pic:spPr bwMode="auto">
+                    <a:xfrm>
+                      <a:off x="0" y="0"/>
+                      <a:ext cx="5694045" cy="5804535"/>
+                    </a:xfrm>
+                    <a:prstGeom prst="rect">
+                      <a:avLst/>
+                    </a:prstGeom>
+                  </pic:spPr>
+                </pic:pic>
+              </a:graphicData>
+            </a:graphic>
+          </wp:inline>
+        </w:drawing>
+      </w:r>
+    </w:p>
+    <w:p>
+      <w:pPr>
+        <w:pStyle w:val="ImageCaption1"/>
+        <w:rPr>
+          <w:lang w:val="en-US"/>
+        </w:rPr>
+      </w:pPr>
+      <w:r>
+        <w:rPr/>
+        <w:t>Рис 2. Результат виконання програми</w:t>
+      </w:r>
+      <w:r>
+        <w:rPr>
+          <w:lang w:val="en-US"/>
+        </w:rPr>
+        <w:t xml:space="preserve"> </w:t>
+      </w:r>
+      <w:r>
+        <w:rPr/>
+        <w:t>№</w:t>
+      </w:r>
+      <w:r>
+        <w:rPr>
+          <w:lang w:val="en-US"/>
+        </w:rPr>
         <w:t>2</w:t>
       </w:r>
     </w:p>
@@ -1223,14 +1357,47 @@
     </w:p>
     <w:p>
       <w:pPr>
-        <w:pStyle w:val="Text1"/>
-        <w:rPr>
-          <w:lang w:val="en-US"/>
-        </w:rPr>
-      </w:pPr>
-      <w:r>
-        <w:rPr/>
-        <w:t>Виконуючи лабораторну роботу №1, я навчився(-лась)  програмувати  на  мові  С  найпростіші  лінійні  алгоритми  та алгоритми з галуженням.</w:t>
+        <w:pStyle w:val="Normal"/>
+        <w:ind w:firstLine="709"/>
+        <w:rPr>
+          <w:lang w:val="uk-UA"/>
+        </w:rPr>
+      </w:pPr>
+      <w:r>
+        <w:rPr>
+          <w:lang w:val="ru-RU"/>
+        </w:rPr>
+        <w:t>На лабораторн</w:t>
+      </w:r>
+      <w:r>
+        <w:rPr>
+          <w:lang w:val="uk-UA"/>
+        </w:rPr>
+        <w:t>і</w:t>
+      </w:r>
+      <w:r>
+        <w:rPr>
+          <w:lang w:val="ru-RU"/>
+        </w:rPr>
+        <w:t>й робот</w:t>
+      </w:r>
+      <w:r>
+        <w:rPr>
+          <w:lang w:val="uk-UA"/>
+        </w:rPr>
+        <w:t>і розглянуто циклічні процеси мови С, розроблено алгоритм для розв’язання даних задач</w:t>
+      </w:r>
+      <w:r>
+        <w:rPr>
+          <w:lang w:val="ru-RU"/>
+        </w:rPr>
+        <w:t xml:space="preserve"> </w:t>
+      </w:r>
+      <w:r>
+        <w:rPr>
+          <w:lang w:val="uk-UA"/>
+        </w:rPr>
+        <w:t xml:space="preserve">та створено програму для реалізації представлених завдань. </w:t>
       </w:r>
     </w:p>
     <w:p>
@@ -1243,12 +1410,12 @@
       </w:r>
     </w:p>
     <w:sectPr>
-      <w:headerReference w:type="even" r:id="rId5"/>
-      <w:headerReference w:type="default" r:id="rId6"/>
-      <w:headerReference w:type="first" r:id="rId7"/>
-      <w:footerReference w:type="even" r:id="rId8"/>
-      <w:footerReference w:type="default" r:id="rId9"/>
-      <w:footerReference w:type="first" r:id="rId10"/>
+      <w:headerReference w:type="even" r:id="rId9"/>
+      <w:headerReference w:type="default" r:id="rId10"/>
+      <w:headerReference w:type="first" r:id="rId11"/>
+      <w:footerReference w:type="even" r:id="rId12"/>
+      <w:footerReference w:type="default" r:id="rId13"/>
+      <w:footerReference w:type="first" r:id="rId14"/>
       <w:type w:val="nextPage"/>
       <w:pgSz w:w="11906" w:h="16838"/>
       <w:pgMar w:left="1361" w:right="624" w:gutter="0" w:header="709" w:top="1134" w:footer="709" w:bottom="1134"/>
@@ -1326,7 +1493,7 @@
         <w:docPartGallery w:val="Page Numbers (Top of Page)"/>
         <w:docPartUnique w:val="true"/>
       </w:docPartObj>
-      <w:id w:val="975350249"/>
+      <w:id w:val="371084796"/>
     </w:sdtPr>
     <w:sdtContent>
       <w:p>
@@ -1359,7 +1526,7 @@
           <w:rPr>
             <w:rStyle w:val="Text"/>
           </w:rPr>
-          <w:t>3</w:t>
+          <w:t>5</w:t>
         </w:r>
         <w:r>
           <w:rPr>
@@ -1792,6 +1959,7 @@
     <w:rsid w:val="009e44df"/>
     <w:pPr>
       <w:widowControl/>
+      <w:suppressAutoHyphens w:val="true"/>
       <w:bidi w:val="0"/>
       <w:spacing w:lineRule="auto" w:line="276" w:before="0" w:after="200"/>
       <w:jc w:val="start"/>
@@ -2041,13 +2209,14 @@
     <w:rsid w:val="00c84f12"/>
     <w:pPr>
       <w:widowControl/>
+      <w:suppressAutoHyphens w:val="true"/>
       <w:bidi w:val="0"/>
       <w:spacing w:lineRule="auto" w:line="240" w:before="0" w:after="160"/>
       <w:contextualSpacing/>
       <w:jc w:val="start"/>
     </w:pPr>
     <w:rPr>
-      <w:rFonts w:ascii="Cascadia Code" w:hAnsi="Cascadia Code" w:cs="Times New Roman" w:eastAsia="Calibri" w:eastAsiaTheme="minorHAnsi"/>
+      <w:rFonts w:ascii="Cascadia Code" w:hAnsi="Cascadia Code" w:eastAsia="Calibri" w:cs="Times New Roman" w:eastAsiaTheme="minorHAnsi"/>
       <w:color w:val="auto"/>
       <w:kern w:val="0"/>
       <w:sz w:val="22"/>
@@ -2061,6 +2230,7 @@
     <w:rsid w:val="00666647"/>
     <w:pPr>
       <w:widowControl/>
+      <w:suppressAutoHyphens w:val="true"/>
       <w:bidi w:val="0"/>
       <w:spacing w:lineRule="auto" w:line="240" w:before="0" w:after="0"/>
       <w:jc w:val="start"/>
@@ -2071,7 +2241,7 @@
       <w:kern w:val="0"/>
       <w:sz w:val="24"/>
       <w:szCs w:val="24"/>
-      <w:lang w:eastAsia="uk-UA" w:val="uk-UA" w:bidi="ar-SA"/>
+      <w:lang w:val="uk-UA" w:eastAsia="uk-UA" w:bidi="ar-SA"/>
     </w:rPr>
   </w:style>
   <w:style w:type="paragraph" w:styleId="ImageCaption1" w:customStyle="1">

</xml_diff>

<commit_message>
feat: pass 4 and 5th lab
</commit_message>
<xml_diff>
--- a/1_semester/2/report.docx
+++ b/1_semester/2/report.docx
@@ -970,12 +970,6 @@
         <w:t>Завдання 2.</w:t>
       </w:r>
       <w:r>
-        <w:rPr>
-          <w:rFonts w:cs="Times New Roman" w:ascii="Times New Roman" w:hAnsi="Times New Roman"/>
-          <w:i/>
-          <w:sz w:val="28"/>
-          <w:szCs w:val="28"/>
-        </w:rPr>
         <w:drawing>
           <wp:anchor behindDoc="0" distT="0" distB="0" distL="0" distR="0" simplePos="0" locked="0" layoutInCell="0" allowOverlap="1" relativeHeight="9">
             <wp:simplePos x="0" y="0"/>
@@ -1118,13 +1112,6 @@
         <w:t>Блок Схеми</w:t>
       </w:r>
       <w:r>
-        <w:rPr>
-          <w:rFonts w:cs="Times New Roman" w:ascii="Times New Roman" w:hAnsi="Times New Roman"/>
-          <w:b/>
-          <w:bCs/>
-          <w:sz w:val="32"/>
-          <w:szCs w:val="32"/>
-        </w:rPr>
         <w:drawing>
           <wp:anchor behindDoc="0" distT="0" distB="0" distL="0" distR="0" simplePos="0" locked="0" layoutInCell="0" allowOverlap="1" relativeHeight="11">
             <wp:simplePos x="0" y="0"/>
@@ -1268,7 +1255,10 @@
         </w:rPr>
       </w:pPr>
       <w:r>
-        <w:rPr/>
+        <w:rPr>
+          <w:i/>
+          <w:sz w:val="28"/>
+        </w:rPr>
         <w:drawing>
           <wp:anchor behindDoc="0" distT="0" distB="0" distL="0" distR="0" simplePos="0" locked="0" layoutInCell="0" allowOverlap="1" relativeHeight="10">
             <wp:simplePos x="0" y="0"/>
@@ -1346,7 +1336,10 @@
         </w:rPr>
       </w:pPr>
       <w:r>
-        <w:rPr/>
+        <w:rPr>
+          <w:i/>
+          <w:sz w:val="28"/>
+        </w:rPr>
       </w:r>
     </w:p>
     <w:p>
@@ -1790,7 +1783,7 @@
         <w:docPartGallery w:val="Page Numbers (Top of Page)"/>
         <w:docPartUnique w:val="true"/>
       </w:docPartObj>
-      <w:id w:val="1226238180"/>
+      <w:id w:val="1438424186"/>
     </w:sdtPr>
     <w:sdtContent>
       <w:p>

</xml_diff>